<commit_message>
commit about php ad codix
</commit_message>
<xml_diff>
--- a/WordpressLienminh69/doc/WordpressPhpLienminh69FreelanceZero.docx
+++ b/WordpressLienminh69/doc/WordpressPhpLienminh69FreelanceZero.docx
@@ -7,16 +7,385 @@
         <w:pStyle w:val="Heading1"/>
       </w:pPr>
       <w:r>
+        <w:t>0. Scripting language</w:t>
+      </w:r>
+    </w:p>
+    <w:p>
+      <w:r>
+        <w:t>Ngôn ngữ lập trình kịch bản (scripting language) là ngôn ngữ dạng thông dịch, viết tới đâu chạy tới đó.</w:t>
+      </w:r>
+    </w:p>
+    <w:p>
+      <w:r>
+        <w:t>C++ và Java là biên dịch.</w:t>
+      </w:r>
+    </w:p>
+    <w:p>
+      <w:pPr>
+        <w:pStyle w:val="Heading1"/>
+      </w:pPr>
+      <w:r>
         <w:t>1. PHP là gì?</w:t>
       </w:r>
     </w:p>
     <w:p>
       <w:r>
         <w:t>PHP là ngôn ngữ lập trình kịch bản</w:t>
+      </w:r>
+      <w:r>
+        <w:t>.</w:t>
+      </w:r>
+    </w:p>
+    <w:p>
+      <w:pPr>
+        <w:pStyle w:val="Heading1"/>
+      </w:pPr>
+      <w:r>
+        <w:t>2. Setup</w:t>
+      </w:r>
+    </w:p>
+    <w:p>
+      <w:r>
+        <w:t>1. Download</w:t>
+      </w:r>
+      <w:r>
+        <w:t xml:space="preserve"> and install</w:t>
+      </w:r>
+      <w:r>
+        <w:t xml:space="preserve"> Xampp</w:t>
+      </w:r>
+    </w:p>
+    <w:p>
+      <w:r>
+        <w:t xml:space="preserve">2. </w:t>
+      </w:r>
+      <w:r>
+        <w:t>start apache</w:t>
+      </w:r>
+    </w:p>
+    <w:p>
+      <w:r>
+        <w:t>3. vào xampp/htdocs tạo folder lienminh69, sau đó create index.php with code:</w:t>
+      </w:r>
+    </w:p>
+    <w:p>
+      <w:pPr>
+        <w:spacing w:after="0"/>
+      </w:pPr>
+      <w:r>
+        <w:t>&lt;?php</w:t>
+      </w:r>
+    </w:p>
+    <w:p>
+      <w:pPr>
+        <w:spacing w:after="0"/>
+      </w:pPr>
+      <w:r>
+        <w:t xml:space="preserve">    echo "Test PHP Apache Successfully";</w:t>
+      </w:r>
+    </w:p>
+    <w:p>
+      <w:pPr>
+        <w:spacing w:after="0"/>
+      </w:pPr>
+      <w:r>
+        <w:t>?&gt;</w:t>
+      </w:r>
+    </w:p>
+    <w:p>
+      <w:r>
+        <w:t>4. View the result on localhost:</w:t>
+      </w:r>
+    </w:p>
+    <w:p>
+      <w:r>
+        <w:rPr>
+          <w:noProof/>
+        </w:rPr>
+        <w:drawing>
+          <wp:inline distT="0" distB="0" distL="0" distR="0">
+            <wp:extent cx="3208020" cy="830580"/>
+            <wp:effectExtent l="0" t="0" r="0" b="7620"/>
+            <wp:docPr id="1" name="Picture 1"/>
+            <wp:cNvGraphicFramePr>
+              <a:graphicFrameLocks xmlns:a="http://schemas.openxmlformats.org/drawingml/2006/main" noChangeAspect="1"/>
+            </wp:cNvGraphicFramePr>
+            <a:graphic xmlns:a="http://schemas.openxmlformats.org/drawingml/2006/main">
+              <a:graphicData uri="http://schemas.openxmlformats.org/drawingml/2006/picture">
+                <pic:pic xmlns:pic="http://schemas.openxmlformats.org/drawingml/2006/picture">
+                  <pic:nvPicPr>
+                    <pic:cNvPr id="0" name="Picture 1"/>
+                    <pic:cNvPicPr>
+                      <a:picLocks noChangeAspect="1" noChangeArrowheads="1"/>
+                    </pic:cNvPicPr>
+                  </pic:nvPicPr>
+                  <pic:blipFill>
+                    <a:blip r:embed="rId5">
+                      <a:extLst>
+                        <a:ext uri="{28A0092B-C50C-407E-A947-70E740481C1C}">
+                          <a14:useLocalDpi xmlns:a14="http://schemas.microsoft.com/office/drawing/2010/main" val="0"/>
+                        </a:ext>
+                      </a:extLst>
+                    </a:blip>
+                    <a:srcRect/>
+                    <a:stretch>
+                      <a:fillRect/>
+                    </a:stretch>
+                  </pic:blipFill>
+                  <pic:spPr bwMode="auto">
+                    <a:xfrm>
+                      <a:off x="0" y="0"/>
+                      <a:ext cx="3208020" cy="830580"/>
+                    </a:xfrm>
+                    <a:prstGeom prst="rect">
+                      <a:avLst/>
+                    </a:prstGeom>
+                    <a:noFill/>
+                    <a:ln>
+                      <a:noFill/>
+                    </a:ln>
+                  </pic:spPr>
+                </pic:pic>
+              </a:graphicData>
+            </a:graphic>
+          </wp:inline>
+        </w:drawing>
+      </w:r>
+    </w:p>
+    <w:p>
+      <w:pPr>
+        <w:pStyle w:val="Heading1"/>
+      </w:pPr>
+      <w:r>
+        <w:t>3. Hằng – Variable</w:t>
+      </w:r>
+    </w:p>
+    <w:p>
+      <w:r>
+        <w:t xml:space="preserve">Test: </w:t>
+      </w:r>
+      <w:hyperlink r:id="rId6" w:history="1">
+        <w:r>
+          <w:rPr>
+            <w:rStyle w:val="Hyperlink"/>
+          </w:rPr>
+          <w:t>http://localhost/lienminh69/variable.php</w:t>
+        </w:r>
+      </w:hyperlink>
+    </w:p>
+    <w:p>
+      <w:r>
+        <w:t>PHP giống html, tự nhận dạng data type khi mình gán giá trị</w:t>
+      </w:r>
+    </w:p>
+    <w:p>
+      <w:pPr>
+        <w:shd w:val="clear" w:color="auto" w:fill="FFFFFF"/>
+        <w:spacing w:before="100" w:beforeAutospacing="1" w:after="100" w:afterAutospacing="1" w:line="240" w:lineRule="auto"/>
+        <w:rPr>
+          <w:rFonts w:ascii="Verdana" w:eastAsia="Times New Roman" w:hAnsi="Verdana" w:cs="Times New Roman"/>
+          <w:color w:val="000000"/>
+          <w:sz w:val="23"/>
+          <w:szCs w:val="23"/>
+        </w:rPr>
+      </w:pPr>
+      <w:r>
+        <w:rPr>
+          <w:rFonts w:ascii="Verdana" w:eastAsia="Times New Roman" w:hAnsi="Verdana" w:cs="Times New Roman"/>
+          <w:color w:val="000000"/>
+          <w:sz w:val="23"/>
+          <w:szCs w:val="23"/>
+        </w:rPr>
+        <w:t>PHP has three different variable scopes:</w:t>
+      </w:r>
+    </w:p>
+    <w:p>
+      <w:pPr>
+        <w:numPr>
+          <w:ilvl w:val="0"/>
+          <w:numId w:val="1"/>
+        </w:numPr>
+        <w:shd w:val="clear" w:color="auto" w:fill="FFFFFF"/>
+        <w:spacing w:before="100" w:beforeAutospacing="1" w:after="100" w:afterAutospacing="1" w:line="240" w:lineRule="auto"/>
+        <w:rPr>
+          <w:rFonts w:ascii="Verdana" w:eastAsia="Times New Roman" w:hAnsi="Verdana" w:cs="Times New Roman"/>
+          <w:color w:val="000000"/>
+          <w:sz w:val="23"/>
+          <w:szCs w:val="23"/>
+        </w:rPr>
+      </w:pPr>
+      <w:r>
+        <w:rPr>
+          <w:rFonts w:ascii="Verdana" w:eastAsia="Times New Roman" w:hAnsi="Verdana" w:cs="Times New Roman"/>
+          <w:color w:val="000000"/>
+          <w:sz w:val="23"/>
+          <w:szCs w:val="23"/>
+        </w:rPr>
+        <w:t>local</w:t>
+      </w:r>
+    </w:p>
+    <w:p>
+      <w:pPr>
+        <w:numPr>
+          <w:ilvl w:val="0"/>
+          <w:numId w:val="1"/>
+        </w:numPr>
+        <w:shd w:val="clear" w:color="auto" w:fill="FFFFFF"/>
+        <w:spacing w:before="100" w:beforeAutospacing="1" w:after="100" w:afterAutospacing="1" w:line="240" w:lineRule="auto"/>
+        <w:rPr>
+          <w:rFonts w:ascii="Verdana" w:eastAsia="Times New Roman" w:hAnsi="Verdana" w:cs="Times New Roman"/>
+          <w:color w:val="000000"/>
+          <w:sz w:val="23"/>
+          <w:szCs w:val="23"/>
+        </w:rPr>
+      </w:pPr>
+      <w:r>
+        <w:rPr>
+          <w:rFonts w:ascii="Verdana" w:eastAsia="Times New Roman" w:hAnsi="Verdana" w:cs="Times New Roman"/>
+          <w:color w:val="000000"/>
+          <w:sz w:val="23"/>
+          <w:szCs w:val="23"/>
+        </w:rPr>
+        <w:t>global</w:t>
+      </w:r>
+    </w:p>
+    <w:p>
+      <w:pPr>
+        <w:numPr>
+          <w:ilvl w:val="0"/>
+          <w:numId w:val="1"/>
+        </w:numPr>
+        <w:shd w:val="clear" w:color="auto" w:fill="FFFFFF"/>
+        <w:spacing w:before="100" w:beforeAutospacing="1" w:after="100" w:afterAutospacing="1" w:line="240" w:lineRule="auto"/>
+        <w:rPr>
+          <w:rFonts w:ascii="Verdana" w:eastAsia="Times New Roman" w:hAnsi="Verdana" w:cs="Times New Roman"/>
+          <w:color w:val="000000"/>
+          <w:sz w:val="23"/>
+          <w:szCs w:val="23"/>
+        </w:rPr>
+      </w:pPr>
+      <w:r>
+        <w:rPr>
+          <w:rFonts w:ascii="Verdana" w:eastAsia="Times New Roman" w:hAnsi="Verdana" w:cs="Times New Roman"/>
+          <w:color w:val="000000"/>
+          <w:sz w:val="23"/>
+          <w:szCs w:val="23"/>
+        </w:rPr>
+        <w:t>static</w:t>
+      </w:r>
+    </w:p>
+    <w:p>
+      <w:pPr>
+        <w:shd w:val="clear" w:color="auto" w:fill="FFFFFF"/>
+        <w:spacing w:before="100" w:beforeAutospacing="1" w:after="100" w:afterAutospacing="1" w:line="240" w:lineRule="auto"/>
+        <w:rPr>
+          <w:rFonts w:ascii="Verdana" w:eastAsia="Times New Roman" w:hAnsi="Verdana" w:cs="Times New Roman"/>
+          <w:color w:val="000000"/>
+          <w:sz w:val="23"/>
+          <w:szCs w:val="23"/>
+        </w:rPr>
+      </w:pPr>
+      <w:r>
+        <w:rPr>
+          <w:rFonts w:ascii="Verdana" w:eastAsia="Times New Roman" w:hAnsi="Verdana" w:cs="Times New Roman"/>
+          <w:color w:val="000000"/>
+          <w:sz w:val="23"/>
+          <w:szCs w:val="23"/>
+        </w:rPr>
+        <w:t>Static:</w:t>
+      </w:r>
+    </w:p>
+    <w:p>
+      <w:pPr>
+        <w:pStyle w:val="NormalWeb"/>
+        <w:shd w:val="clear" w:color="auto" w:fill="FFFFFF"/>
+        <w:rPr>
+          <w:rFonts w:ascii="Verdana" w:hAnsi="Verdana"/>
+          <w:color w:val="000000"/>
+          <w:sz w:val="23"/>
+          <w:szCs w:val="23"/>
+        </w:rPr>
+      </w:pPr>
+      <w:r>
+        <w:rPr>
+          <w:rFonts w:ascii="Verdana" w:hAnsi="Verdana"/>
+          <w:color w:val="000000"/>
+          <w:sz w:val="23"/>
+          <w:szCs w:val="23"/>
+        </w:rPr>
+        <w:t>Normally, when a function is completed/executed, all of its variables are deleted. However, sometimes we want a local variable NOT to be deleted. We need it for a further job.</w:t>
+      </w:r>
+    </w:p>
+    <w:p>
+      <w:pPr>
+        <w:pStyle w:val="NormalWeb"/>
+        <w:shd w:val="clear" w:color="auto" w:fill="FFFFFF"/>
+        <w:rPr>
+          <w:rFonts w:ascii="Verdana" w:hAnsi="Verdana"/>
+          <w:color w:val="000000"/>
+          <w:sz w:val="23"/>
+          <w:szCs w:val="23"/>
+        </w:rPr>
+      </w:pPr>
+      <w:r>
+        <w:rPr>
+          <w:rFonts w:ascii="Verdana" w:hAnsi="Verdana"/>
+          <w:color w:val="000000"/>
+          <w:sz w:val="23"/>
+          <w:szCs w:val="23"/>
+        </w:rPr>
+        <w:t>To do this, use the </w:t>
+      </w:r>
+      <w:r>
+        <w:rPr>
+          <w:rFonts w:ascii="Verdana" w:hAnsi="Verdana"/>
+          <w:b/>
+          <w:bCs/>
+          <w:color w:val="000000"/>
+          <w:sz w:val="23"/>
+          <w:szCs w:val="23"/>
+        </w:rPr>
+        <w:t>static</w:t>
+      </w:r>
+      <w:r>
+        <w:rPr>
+          <w:rFonts w:ascii="Verdana" w:hAnsi="Verdana"/>
+          <w:color w:val="000000"/>
+          <w:sz w:val="23"/>
+          <w:szCs w:val="23"/>
+        </w:rPr>
+        <w:t> keyword when you first declare the variable:</w:t>
+      </w:r>
+    </w:p>
+    <w:p>
+      <w:pPr>
+        <w:shd w:val="clear" w:color="auto" w:fill="FFFFFF"/>
+        <w:spacing w:before="100" w:beforeAutospacing="1" w:after="100" w:afterAutospacing="1" w:line="240" w:lineRule="auto"/>
+        <w:rPr>
+          <w:rFonts w:ascii="Verdana" w:eastAsia="Times New Roman" w:hAnsi="Verdana" w:cs="Times New Roman"/>
+          <w:color w:val="000000"/>
+          <w:sz w:val="23"/>
+          <w:szCs w:val="23"/>
+        </w:rPr>
+      </w:pPr>
+    </w:p>
+    <w:p>
+      <w:pPr>
+        <w:pStyle w:val="Heading1"/>
+      </w:pPr>
+      <w:r>
+        <w:lastRenderedPageBreak/>
+        <w:t>4. check datatype</w:t>
+      </w:r>
+    </w:p>
+    <w:p>
+      <w:r>
+        <w:t>var_dump($variable);</w:t>
       </w:r>
       <w:bookmarkStart w:id="0" w:name="_GoBack"/>
       <w:bookmarkEnd w:id="0"/>
     </w:p>
+    <w:p/>
     <w:sectPr>
       <w:pgSz w:w="12240" w:h="15840"/>
       <w:pgMar w:top="1440" w:right="1440" w:bottom="1440" w:left="1440" w:header="720" w:footer="720" w:gutter="0"/>
@@ -25,6 +394,163 @@
     </w:sectPr>
   </w:body>
 </w:document>
+</file>
+
+<file path=word/numbering.xml><?xml version="1.0" encoding="utf-8"?>
+<w:numbering xmlns:wpc="http://schemas.microsoft.com/office/word/2010/wordprocessingCanvas" xmlns:mc="http://schemas.openxmlformats.org/markup-compatibility/2006" xmlns:o="urn:schemas-microsoft-com:office:office" xmlns:r="http://schemas.openxmlformats.org/officeDocument/2006/relationships" xmlns:m="http://schemas.openxmlformats.org/officeDocument/2006/math" xmlns:v="urn:schemas-microsoft-com:vml" xmlns:wp14="http://schemas.microsoft.com/office/word/2010/wordprocessingDrawing" xmlns:wp="http://schemas.openxmlformats.org/drawingml/2006/wordprocessingDrawing" xmlns:w10="urn:schemas-microsoft-com:office:word" xmlns:w="http://schemas.openxmlformats.org/wordprocessingml/2006/main" xmlns:w14="http://schemas.microsoft.com/office/word/2010/wordml" xmlns:w15="http://schemas.microsoft.com/office/word/2012/wordml" xmlns:wpg="http://schemas.microsoft.com/office/word/2010/wordprocessingGroup" xmlns:wpi="http://schemas.microsoft.com/office/word/2010/wordprocessingInk" xmlns:wne="http://schemas.microsoft.com/office/word/2006/wordml" xmlns:wps="http://schemas.microsoft.com/office/word/2010/wordprocessingShape" mc:Ignorable="w14 w15 wp14">
+  <w:abstractNum w:abstractNumId="0" w15:restartNumberingAfterBreak="0">
+    <w:nsid w:val="0F740CDB"/>
+    <w:multiLevelType w:val="multilevel"/>
+    <w:tmpl w:val="C5F266EC"/>
+    <w:lvl w:ilvl="0">
+      <w:start w:val="1"/>
+      <w:numFmt w:val="bullet"/>
+      <w:lvlText w:val=""/>
+      <w:lvlJc w:val="left"/>
+      <w:pPr>
+        <w:tabs>
+          <w:tab w:val="num" w:pos="720"/>
+        </w:tabs>
+        <w:ind w:left="720" w:hanging="360"/>
+      </w:pPr>
+      <w:rPr>
+        <w:rFonts w:ascii="Symbol" w:hAnsi="Symbol" w:hint="default"/>
+        <w:sz w:val="20"/>
+      </w:rPr>
+    </w:lvl>
+    <w:lvl w:ilvl="1" w:tentative="1">
+      <w:start w:val="1"/>
+      <w:numFmt w:val="bullet"/>
+      <w:lvlText w:val="o"/>
+      <w:lvlJc w:val="left"/>
+      <w:pPr>
+        <w:tabs>
+          <w:tab w:val="num" w:pos="1440"/>
+        </w:tabs>
+        <w:ind w:left="1440" w:hanging="360"/>
+      </w:pPr>
+      <w:rPr>
+        <w:rFonts w:ascii="Courier New" w:hAnsi="Courier New" w:hint="default"/>
+        <w:sz w:val="20"/>
+      </w:rPr>
+    </w:lvl>
+    <w:lvl w:ilvl="2" w:tentative="1">
+      <w:start w:val="1"/>
+      <w:numFmt w:val="bullet"/>
+      <w:lvlText w:val=""/>
+      <w:lvlJc w:val="left"/>
+      <w:pPr>
+        <w:tabs>
+          <w:tab w:val="num" w:pos="2160"/>
+        </w:tabs>
+        <w:ind w:left="2160" w:hanging="360"/>
+      </w:pPr>
+      <w:rPr>
+        <w:rFonts w:ascii="Wingdings" w:hAnsi="Wingdings" w:hint="default"/>
+        <w:sz w:val="20"/>
+      </w:rPr>
+    </w:lvl>
+    <w:lvl w:ilvl="3" w:tentative="1">
+      <w:start w:val="1"/>
+      <w:numFmt w:val="bullet"/>
+      <w:lvlText w:val=""/>
+      <w:lvlJc w:val="left"/>
+      <w:pPr>
+        <w:tabs>
+          <w:tab w:val="num" w:pos="2880"/>
+        </w:tabs>
+        <w:ind w:left="2880" w:hanging="360"/>
+      </w:pPr>
+      <w:rPr>
+        <w:rFonts w:ascii="Wingdings" w:hAnsi="Wingdings" w:hint="default"/>
+        <w:sz w:val="20"/>
+      </w:rPr>
+    </w:lvl>
+    <w:lvl w:ilvl="4" w:tentative="1">
+      <w:start w:val="1"/>
+      <w:numFmt w:val="bullet"/>
+      <w:lvlText w:val=""/>
+      <w:lvlJc w:val="left"/>
+      <w:pPr>
+        <w:tabs>
+          <w:tab w:val="num" w:pos="3600"/>
+        </w:tabs>
+        <w:ind w:left="3600" w:hanging="360"/>
+      </w:pPr>
+      <w:rPr>
+        <w:rFonts w:ascii="Wingdings" w:hAnsi="Wingdings" w:hint="default"/>
+        <w:sz w:val="20"/>
+      </w:rPr>
+    </w:lvl>
+    <w:lvl w:ilvl="5" w:tentative="1">
+      <w:start w:val="1"/>
+      <w:numFmt w:val="bullet"/>
+      <w:lvlText w:val=""/>
+      <w:lvlJc w:val="left"/>
+      <w:pPr>
+        <w:tabs>
+          <w:tab w:val="num" w:pos="4320"/>
+        </w:tabs>
+        <w:ind w:left="4320" w:hanging="360"/>
+      </w:pPr>
+      <w:rPr>
+        <w:rFonts w:ascii="Wingdings" w:hAnsi="Wingdings" w:hint="default"/>
+        <w:sz w:val="20"/>
+      </w:rPr>
+    </w:lvl>
+    <w:lvl w:ilvl="6" w:tentative="1">
+      <w:start w:val="1"/>
+      <w:numFmt w:val="bullet"/>
+      <w:lvlText w:val=""/>
+      <w:lvlJc w:val="left"/>
+      <w:pPr>
+        <w:tabs>
+          <w:tab w:val="num" w:pos="5040"/>
+        </w:tabs>
+        <w:ind w:left="5040" w:hanging="360"/>
+      </w:pPr>
+      <w:rPr>
+        <w:rFonts w:ascii="Wingdings" w:hAnsi="Wingdings" w:hint="default"/>
+        <w:sz w:val="20"/>
+      </w:rPr>
+    </w:lvl>
+    <w:lvl w:ilvl="7" w:tentative="1">
+      <w:start w:val="1"/>
+      <w:numFmt w:val="bullet"/>
+      <w:lvlText w:val=""/>
+      <w:lvlJc w:val="left"/>
+      <w:pPr>
+        <w:tabs>
+          <w:tab w:val="num" w:pos="5760"/>
+        </w:tabs>
+        <w:ind w:left="5760" w:hanging="360"/>
+      </w:pPr>
+      <w:rPr>
+        <w:rFonts w:ascii="Wingdings" w:hAnsi="Wingdings" w:hint="default"/>
+        <w:sz w:val="20"/>
+      </w:rPr>
+    </w:lvl>
+    <w:lvl w:ilvl="8" w:tentative="1">
+      <w:start w:val="1"/>
+      <w:numFmt w:val="bullet"/>
+      <w:lvlText w:val=""/>
+      <w:lvlJc w:val="left"/>
+      <w:pPr>
+        <w:tabs>
+          <w:tab w:val="num" w:pos="6480"/>
+        </w:tabs>
+        <w:ind w:left="6480" w:hanging="360"/>
+      </w:pPr>
+      <w:rPr>
+        <w:rFonts w:ascii="Wingdings" w:hAnsi="Wingdings" w:hint="default"/>
+        <w:sz w:val="20"/>
+      </w:rPr>
+    </w:lvl>
+  </w:abstractNum>
+  <w:num w:numId="1">
+    <w:abstractNumId w:val="0"/>
+  </w:num>
+</w:numbering>
 </file>
 
 <file path=word/styles.xml><?xml version="1.0" encoding="utf-8"?>
@@ -493,6 +1019,57 @@
       <w:szCs w:val="32"/>
     </w:rPr>
   </w:style>
+  <w:style w:type="paragraph" w:styleId="NormalWeb">
+    <w:name w:val="Normal (Web)"/>
+    <w:basedOn w:val="Normal"/>
+    <w:uiPriority w:val="99"/>
+    <w:semiHidden/>
+    <w:unhideWhenUsed/>
+    <w:rsid w:val="00463FFF"/>
+    <w:pPr>
+      <w:spacing w:before="100" w:beforeAutospacing="1" w:after="100" w:afterAutospacing="1" w:line="240" w:lineRule="auto"/>
+    </w:pPr>
+    <w:rPr>
+      <w:rFonts w:ascii="Times New Roman" w:eastAsia="Times New Roman" w:hAnsi="Times New Roman" w:cs="Times New Roman"/>
+      <w:sz w:val="24"/>
+      <w:szCs w:val="24"/>
+    </w:rPr>
+  </w:style>
+  <w:style w:type="character" w:styleId="Strong">
+    <w:name w:val="Strong"/>
+    <w:basedOn w:val="DefaultParagraphFont"/>
+    <w:uiPriority w:val="22"/>
+    <w:qFormat/>
+    <w:rsid w:val="00463FFF"/>
+    <w:rPr>
+      <w:b/>
+      <w:bCs/>
+    </w:rPr>
+  </w:style>
+  <w:style w:type="character" w:styleId="Hyperlink">
+    <w:name w:val="Hyperlink"/>
+    <w:basedOn w:val="DefaultParagraphFont"/>
+    <w:uiPriority w:val="99"/>
+    <w:unhideWhenUsed/>
+    <w:rsid w:val="00463FFF"/>
+    <w:rPr>
+      <w:color w:val="0000FF"/>
+      <w:u w:val="single"/>
+    </w:rPr>
+  </w:style>
+  <w:style w:type="character" w:styleId="HTMLCode">
+    <w:name w:val="HTML Code"/>
+    <w:basedOn w:val="DefaultParagraphFont"/>
+    <w:uiPriority w:val="99"/>
+    <w:semiHidden/>
+    <w:unhideWhenUsed/>
+    <w:rsid w:val="00463FFF"/>
+    <w:rPr>
+      <w:rFonts w:ascii="Courier New" w:eastAsia="Times New Roman" w:hAnsi="Courier New" w:cs="Courier New"/>
+      <w:sz w:val="20"/>
+      <w:szCs w:val="20"/>
+    </w:rPr>
+  </w:style>
 </w:styles>
 </file>
 

</xml_diff>